<commit_message>
removing but from ITInterview
</commit_message>
<xml_diff>
--- a/ReportsEtc/ITInterview.docx
+++ b/ReportsEtc/ITInterview.docx
@@ -1,6 +1,6 @@
 
 <file path=word/document.xml><?xml version="1.0" encoding="utf-8"?>
-<w:document xmlns:wpc="http://schemas.microsoft.com/office/word/2010/wordprocessingCanvas" xmlns:cx="http://schemas.microsoft.com/office/drawing/2014/chartex" xmlns:cx1="http://schemas.microsoft.com/office/drawing/2015/9/8/chartex" xmlns:mc="http://schemas.openxmlformats.org/markup-compatibility/2006" xmlns:o="urn:schemas-microsoft-com:office:office" xmlns:r="http://schemas.openxmlformats.org/officeDocument/2006/relationships" xmlns:m="http://schemas.openxmlformats.org/officeDocument/2006/math" xmlns:v="urn:schemas-microsoft-com:vml" xmlns:wp14="http://schemas.microsoft.com/office/word/2010/wordprocessingDrawing" xmlns:wp="http://schemas.openxmlformats.org/drawingml/2006/wordprocessingDrawing" xmlns:w10="urn:schemas-microsoft-com:office:word" xmlns:w="http://schemas.openxmlformats.org/wordprocessingml/2006/main" xmlns:w14="http://schemas.microsoft.com/office/word/2010/wordml" xmlns:w15="http://schemas.microsoft.com/office/word/2012/wordml" xmlns:w16se="http://schemas.microsoft.com/office/word/2015/wordml/symex" xmlns:wpg="http://schemas.microsoft.com/office/word/2010/wordprocessingGroup" xmlns:wpi="http://schemas.microsoft.com/office/word/2010/wordprocessingInk" xmlns:wne="http://schemas.microsoft.com/office/word/2006/wordml" xmlns:wps="http://schemas.microsoft.com/office/word/2010/wordprocessingShape" mc:Ignorable="w14 w15 w16se wp14">
+<w:document xmlns:wpc="http://schemas.microsoft.com/office/word/2010/wordprocessingCanvas" xmlns:cx="http://schemas.microsoft.com/office/drawing/2014/chartex" xmlns:cx1="http://schemas.microsoft.com/office/drawing/2015/9/8/chartex" xmlns:cx2="http://schemas.microsoft.com/office/drawing/2015/10/21/chartex" xmlns:cx3="http://schemas.microsoft.com/office/drawing/2016/5/9/chartex" xmlns:cx4="http://schemas.microsoft.com/office/drawing/2016/5/10/chartex" xmlns:cx5="http://schemas.microsoft.com/office/drawing/2016/5/11/chartex" xmlns:cx6="http://schemas.microsoft.com/office/drawing/2016/5/12/chartex" xmlns:cx7="http://schemas.microsoft.com/office/drawing/2016/5/13/chartex" xmlns:cx8="http://schemas.microsoft.com/office/drawing/2016/5/14/chartex" xmlns:mc="http://schemas.openxmlformats.org/markup-compatibility/2006" xmlns:aink="http://schemas.microsoft.com/office/drawing/2016/ink" xmlns:am3d="http://schemas.microsoft.com/office/drawing/2017/model3d" xmlns:o="urn:schemas-microsoft-com:office:office" xmlns:r="http://schemas.openxmlformats.org/officeDocument/2006/relationships" xmlns:m="http://schemas.openxmlformats.org/officeDocument/2006/math" xmlns:v="urn:schemas-microsoft-com:vml" xmlns:wp14="http://schemas.microsoft.com/office/word/2010/wordprocessingDrawing" xmlns:wp="http://schemas.openxmlformats.org/drawingml/2006/wordprocessingDrawing" xmlns:w10="urn:schemas-microsoft-com:office:word" xmlns:w="http://schemas.openxmlformats.org/wordprocessingml/2006/main" xmlns:w14="http://schemas.microsoft.com/office/word/2010/wordml" xmlns:w15="http://schemas.microsoft.com/office/word/2012/wordml" xmlns:w16cex="http://schemas.microsoft.com/office/word/2018/wordml/cex" xmlns:w16cid="http://schemas.microsoft.com/office/word/2016/wordml/cid" xmlns:w16="http://schemas.microsoft.com/office/word/2018/wordml" xmlns:w16se="http://schemas.microsoft.com/office/word/2015/wordml/symex" xmlns:wpg="http://schemas.microsoft.com/office/word/2010/wordprocessingGroup" xmlns:wpi="http://schemas.microsoft.com/office/word/2010/wordprocessingInk" xmlns:wne="http://schemas.microsoft.com/office/word/2006/wordml" xmlns:wps="http://schemas.microsoft.com/office/word/2010/wordprocessingShape" mc:Ignorable="w14 w15 w16se w16cid w16 w16cex wp14">
   <w:body>
     <w:p>
       <w:pPr>
@@ -644,7 +644,7 @@
           <w:bdr w:val="none" w:sz="0" w:space="0" w:color="auto" w:frame="1"/>
           <w:lang w:val="en-AU"/>
         </w:rPr>
-        <w:t>Keeping up to speed on the latest technologies has become more difficult as my career has progressed. There are a lot more frameworks available now and while they provide great efficiencies, but they require a big commitment to learn. The pace of change has become so fast that it is very difficult to stay on top of everything new.</w:t>
+        <w:t>Keeping up to speed on the latest technologies has become more difficult as my career has progressed. There are a lot more frameworks available now and while they provide great efficiencies, they require a big commitment to learn. The pace of change has become so fast that it is very difficult to stay on top of everything new.</w:t>
       </w:r>
     </w:p>
     <w:p>
@@ -841,17 +841,7 @@
           <w:szCs w:val="20"/>
           <w:bdr w:val="none" w:sz="0" w:space="0" w:color="auto" w:frame="1"/>
         </w:rPr>
-        <w:t xml:space="preserve"> </w:t>
-      </w:r>
-      <w:r>
-        <w:rPr>
-          <w:rFonts w:ascii="AvenirNext forINTUIT" w:hAnsi="AvenirNext forINTUIT" w:cs="Calibri"/>
-          <w:color w:val="000000"/>
-          <w:sz w:val="20"/>
-          <w:szCs w:val="20"/>
-          <w:bdr w:val="none" w:sz="0" w:space="0" w:color="auto" w:frame="1"/>
-        </w:rPr>
-        <w:t>of the software</w:t>
+        <w:t xml:space="preserve"> of the software</w:t>
       </w:r>
       <w:r>
         <w:rPr>
@@ -930,8 +920,6 @@
         <w:lastRenderedPageBreak/>
         <w:t>Throughout the interview with Grant, it became apparent that the progression of the IT sector impacts all IT professionals significantly and that it is of utmost importance to continuously stay up to date with current trends and to never stop learning.</w:t>
       </w:r>
-      <w:bookmarkStart w:id="0" w:name="_GoBack"/>
-      <w:bookmarkEnd w:id="0"/>
     </w:p>
     <w:p/>
     <w:sectPr>
@@ -945,7 +933,7 @@
 </file>
 
 <file path=word/numbering.xml><?xml version="1.0" encoding="utf-8"?>
-<w:numbering xmlns:wpc="http://schemas.microsoft.com/office/word/2010/wordprocessingCanvas" xmlns:cx="http://schemas.microsoft.com/office/drawing/2014/chartex" xmlns:cx1="http://schemas.microsoft.com/office/drawing/2015/9/8/chartex" xmlns:mc="http://schemas.openxmlformats.org/markup-compatibility/2006" xmlns:o="urn:schemas-microsoft-com:office:office" xmlns:r="http://schemas.openxmlformats.org/officeDocument/2006/relationships" xmlns:m="http://schemas.openxmlformats.org/officeDocument/2006/math" xmlns:v="urn:schemas-microsoft-com:vml" xmlns:wp14="http://schemas.microsoft.com/office/word/2010/wordprocessingDrawing" xmlns:wp="http://schemas.openxmlformats.org/drawingml/2006/wordprocessingDrawing" xmlns:w10="urn:schemas-microsoft-com:office:word" xmlns:w="http://schemas.openxmlformats.org/wordprocessingml/2006/main" xmlns:w14="http://schemas.microsoft.com/office/word/2010/wordml" xmlns:w15="http://schemas.microsoft.com/office/word/2012/wordml" xmlns:w16se="http://schemas.microsoft.com/office/word/2015/wordml/symex" xmlns:wpg="http://schemas.microsoft.com/office/word/2010/wordprocessingGroup" xmlns:wpi="http://schemas.microsoft.com/office/word/2010/wordprocessingInk" xmlns:wne="http://schemas.microsoft.com/office/word/2006/wordml" xmlns:wps="http://schemas.microsoft.com/office/word/2010/wordprocessingShape" mc:Ignorable="w14 w15 w16se wp14">
+<w:numbering xmlns:wpc="http://schemas.microsoft.com/office/word/2010/wordprocessingCanvas" xmlns:cx="http://schemas.microsoft.com/office/drawing/2014/chartex" xmlns:cx1="http://schemas.microsoft.com/office/drawing/2015/9/8/chartex" xmlns:cx2="http://schemas.microsoft.com/office/drawing/2015/10/21/chartex" xmlns:cx3="http://schemas.microsoft.com/office/drawing/2016/5/9/chartex" xmlns:cx4="http://schemas.microsoft.com/office/drawing/2016/5/10/chartex" xmlns:cx5="http://schemas.microsoft.com/office/drawing/2016/5/11/chartex" xmlns:cx6="http://schemas.microsoft.com/office/drawing/2016/5/12/chartex" xmlns:cx7="http://schemas.microsoft.com/office/drawing/2016/5/13/chartex" xmlns:cx8="http://schemas.microsoft.com/office/drawing/2016/5/14/chartex" xmlns:mc="http://schemas.openxmlformats.org/markup-compatibility/2006" xmlns:aink="http://schemas.microsoft.com/office/drawing/2016/ink" xmlns:am3d="http://schemas.microsoft.com/office/drawing/2017/model3d" xmlns:o="urn:schemas-microsoft-com:office:office" xmlns:r="http://schemas.openxmlformats.org/officeDocument/2006/relationships" xmlns:m="http://schemas.openxmlformats.org/officeDocument/2006/math" xmlns:v="urn:schemas-microsoft-com:vml" xmlns:wp14="http://schemas.microsoft.com/office/word/2010/wordprocessingDrawing" xmlns:wp="http://schemas.openxmlformats.org/drawingml/2006/wordprocessingDrawing" xmlns:w10="urn:schemas-microsoft-com:office:word" xmlns:w="http://schemas.openxmlformats.org/wordprocessingml/2006/main" xmlns:w14="http://schemas.microsoft.com/office/word/2010/wordml" xmlns:w15="http://schemas.microsoft.com/office/word/2012/wordml" xmlns:w16cex="http://schemas.microsoft.com/office/word/2018/wordml/cex" xmlns:w16cid="http://schemas.microsoft.com/office/word/2016/wordml/cid" xmlns:w16="http://schemas.microsoft.com/office/word/2018/wordml" xmlns:w16se="http://schemas.microsoft.com/office/word/2015/wordml/symex" xmlns:wpg="http://schemas.microsoft.com/office/word/2010/wordprocessingGroup" xmlns:wpi="http://schemas.microsoft.com/office/word/2010/wordprocessingInk" xmlns:wne="http://schemas.microsoft.com/office/word/2006/wordml" xmlns:wps="http://schemas.microsoft.com/office/word/2010/wordprocessingShape" mc:Ignorable="w14 w15 w16se w16cid w16 w16cex wp14">
   <w:abstractNum w:abstractNumId="0" w15:restartNumberingAfterBreak="0">
     <w:nsid w:val="3CC75977"/>
     <w:multiLevelType w:val="hybridMultilevel"/>
@@ -1066,7 +1054,7 @@
 </file>
 
 <file path=word/styles.xml><?xml version="1.0" encoding="utf-8"?>
-<w:styles xmlns:mc="http://schemas.openxmlformats.org/markup-compatibility/2006" xmlns:r="http://schemas.openxmlformats.org/officeDocument/2006/relationships" xmlns:w="http://schemas.openxmlformats.org/wordprocessingml/2006/main" xmlns:w14="http://schemas.microsoft.com/office/word/2010/wordml" xmlns:w15="http://schemas.microsoft.com/office/word/2012/wordml" xmlns:w16se="http://schemas.microsoft.com/office/word/2015/wordml/symex" mc:Ignorable="w14 w15 w16se">
+<w:styles xmlns:mc="http://schemas.openxmlformats.org/markup-compatibility/2006" xmlns:r="http://schemas.openxmlformats.org/officeDocument/2006/relationships" xmlns:w="http://schemas.openxmlformats.org/wordprocessingml/2006/main" xmlns:w14="http://schemas.microsoft.com/office/word/2010/wordml" xmlns:w15="http://schemas.microsoft.com/office/word/2012/wordml" xmlns:w16cex="http://schemas.microsoft.com/office/word/2018/wordml/cex" xmlns:w16cid="http://schemas.microsoft.com/office/word/2016/wordml/cid" xmlns:w16="http://schemas.microsoft.com/office/word/2018/wordml" xmlns:w16se="http://schemas.microsoft.com/office/word/2015/wordml/symex" mc:Ignorable="w14 w15 w16se w16cid w16 w16cex">
   <w:docDefaults>
     <w:rPrDefault>
       <w:rPr>
@@ -1082,7 +1070,7 @@
       </w:pPr>
     </w:pPrDefault>
   </w:docDefaults>
-  <w:latentStyles w:defLockedState="0" w:defUIPriority="99" w:defSemiHidden="0" w:defUnhideWhenUsed="0" w:defQFormat="0" w:count="371">
+  <w:latentStyles w:defLockedState="0" w:defUIPriority="99" w:defSemiHidden="0" w:defUnhideWhenUsed="0" w:defQFormat="0" w:count="376">
     <w:lsdException w:name="Normal" w:uiPriority="0" w:qFormat="1"/>
     <w:lsdException w:name="heading 1" w:uiPriority="9" w:qFormat="1"/>
     <w:lsdException w:name="heading 2" w:semiHidden="1" w:uiPriority="9" w:unhideWhenUsed="1" w:qFormat="1"/>
@@ -1188,7 +1176,6 @@
     <w:lsdException w:name="HTML Sample" w:semiHidden="1" w:unhideWhenUsed="1"/>
     <w:lsdException w:name="HTML Typewriter" w:semiHidden="1" w:unhideWhenUsed="1"/>
     <w:lsdException w:name="HTML Variable" w:semiHidden="1" w:unhideWhenUsed="1"/>
-    <w:lsdException w:name="Normal Table" w:semiHidden="1" w:unhideWhenUsed="1"/>
     <w:lsdException w:name="annotation subject" w:semiHidden="1" w:unhideWhenUsed="1"/>
     <w:lsdException w:name="No List" w:semiHidden="1" w:unhideWhenUsed="1"/>
     <w:lsdException w:name="Outline List 1" w:semiHidden="1" w:unhideWhenUsed="1"/>
@@ -1231,11 +1218,8 @@
     <w:lsdException w:name="Table Contemporary" w:semiHidden="1" w:unhideWhenUsed="1"/>
     <w:lsdException w:name="Table Elegant" w:semiHidden="1" w:unhideWhenUsed="1"/>
     <w:lsdException w:name="Table Professional" w:semiHidden="1" w:unhideWhenUsed="1"/>
-    <w:lsdException w:name="Table Subtle 1" w:semiHidden="1" w:unhideWhenUsed="1"/>
     <w:lsdException w:name="Table Subtle 2" w:semiHidden="1" w:unhideWhenUsed="1"/>
     <w:lsdException w:name="Table Web 1" w:semiHidden="1" w:unhideWhenUsed="1"/>
-    <w:lsdException w:name="Table Web 2" w:semiHidden="1" w:unhideWhenUsed="1"/>
-    <w:lsdException w:name="Table Web 3" w:semiHidden="1" w:unhideWhenUsed="1"/>
     <w:lsdException w:name="Balloon Text" w:semiHidden="1" w:unhideWhenUsed="1"/>
     <w:lsdException w:name="Table Grid" w:uiPriority="39"/>
     <w:lsdException w:name="Table Theme" w:semiHidden="1" w:unhideWhenUsed="1"/>
@@ -1454,6 +1438,11 @@
     <w:lsdException w:name="List Table 5 Dark Accent 6" w:uiPriority="50"/>
     <w:lsdException w:name="List Table 6 Colorful Accent 6" w:uiPriority="51"/>
     <w:lsdException w:name="List Table 7 Colorful Accent 6" w:uiPriority="52"/>
+    <w:lsdException w:name="Mention" w:semiHidden="1" w:unhideWhenUsed="1"/>
+    <w:lsdException w:name="Smart Hyperlink" w:semiHidden="1" w:unhideWhenUsed="1"/>
+    <w:lsdException w:name="Hashtag" w:semiHidden="1" w:unhideWhenUsed="1"/>
+    <w:lsdException w:name="Unresolved Mention" w:semiHidden="1" w:unhideWhenUsed="1"/>
+    <w:lsdException w:name="Smart Link" w:semiHidden="1" w:unhideWhenUsed="1"/>
   </w:latentStyles>
   <w:style w:type="paragraph" w:default="1" w:styleId="Normal">
     <w:name w:val="Normal"/>

</xml_diff>